<commit_message>
Chart Prob gelöst, Notification Alarm an Settings gekoppelt
</commit_message>
<xml_diff>
--- a/Dokumente/Aufgabeneinteilung 191113.docx
+++ b/Dokumente/Aufgabeneinteilung 191113.docx
@@ -77,33 +77,20 @@
           <w:numId w:val="1"/>
         </w:numPr>
       </w:pPr>
-      <w:proofErr w:type="spellStart"/>
-      <w:r>
-        <w:t>Heartbeat</w:t>
-      </w:r>
-      <w:proofErr w:type="spellEnd"/>
-      <w:r>
-        <w:t xml:space="preserve"> alle 10 min</w:t>
-      </w:r>
-    </w:p>
-    <w:p>
-      <w:pPr>
-        <w:pStyle w:val="Listenabsatz"/>
-        <w:numPr>
-          <w:ilvl w:val="0"/>
-          <w:numId w:val="1"/>
-        </w:numPr>
-      </w:pPr>
-      <w:r>
-        <w:t xml:space="preserve">Zusammengefasste Geräte vom Baris in Google </w:t>
-      </w:r>
-      <w:proofErr w:type="spellStart"/>
-      <w:r>
-        <w:t>Maps</w:t>
-      </w:r>
-      <w:proofErr w:type="spellEnd"/>
-      <w:r>
-        <w:t xml:space="preserve"> Karte anzeigen</w:t>
+      <w:r>
+        <w:t>Heartbeat alle 10 min</w:t>
+      </w:r>
+    </w:p>
+    <w:p>
+      <w:pPr>
+        <w:pStyle w:val="Listenabsatz"/>
+        <w:numPr>
+          <w:ilvl w:val="0"/>
+          <w:numId w:val="1"/>
+        </w:numPr>
+      </w:pPr>
+      <w:r>
+        <w:t>Zusammengefasste Geräte vom Baris in Google Maps Karte anzeigen</w:t>
       </w:r>
     </w:p>
     <w:p>
@@ -119,14 +106,21 @@
           <w:numId w:val="1"/>
         </w:numPr>
       </w:pPr>
-      <w:proofErr w:type="spellStart"/>
-      <w:r>
-        <w:t>Notification</w:t>
-      </w:r>
-      <w:proofErr w:type="spellEnd"/>
-      <w:r>
-        <w:t xml:space="preserve"> Ton an Settings koppeln</w:t>
-      </w:r>
+      <w:r>
+        <w:t>Notification Ton an Settings koppeln</w:t>
+      </w:r>
+      <w:r>
+        <w:t xml:space="preserve"> </w:t>
+      </w:r>
+      <w:r>
+        <w:tab/>
+      </w:r>
+      <w:r>
+        <w:tab/>
+        <w:t>OK</w:t>
+      </w:r>
+      <w:bookmarkStart w:id="0" w:name="_GoBack"/>
+      <w:bookmarkEnd w:id="0"/>
     </w:p>
     <w:p>
       <w:pPr>
@@ -163,6 +157,19 @@
       <w:r>
         <w:t>Chart sperren für Zoom usw.</w:t>
       </w:r>
+      <w:r>
+        <w:t xml:space="preserve"> </w:t>
+      </w:r>
+      <w:r>
+        <w:tab/>
+      </w:r>
+      <w:r>
+        <w:tab/>
+      </w:r>
+      <w:r>
+        <w:tab/>
+        <w:t>OK</w:t>
+      </w:r>
     </w:p>
     <w:p>
       <w:r>
@@ -219,13 +226,8 @@
       </w:pPr>
     </w:p>
     <w:p>
-      <w:proofErr w:type="spellStart"/>
-      <w:r>
-        <w:t>Benni</w:t>
-      </w:r>
-      <w:proofErr w:type="spellEnd"/>
-      <w:r>
-        <w:t>:</w:t>
+      <w:r>
+        <w:t>Benni:</w:t>
       </w:r>
     </w:p>
     <w:p>
@@ -260,7 +262,6 @@
           <w:i/>
         </w:rPr>
       </w:pPr>
-      <w:bookmarkStart w:id="0" w:name="_GoBack"/>
       <w:r>
         <w:rPr>
           <w:b/>
@@ -268,7 +269,6 @@
         </w:rPr>
         <w:t>Nächstes Treffen 26.11.2013 19:30</w:t>
       </w:r>
-      <w:bookmarkEnd w:id="0"/>
     </w:p>
     <w:sectPr>
       <w:pgSz w:w="11906" w:h="16838"/>

</xml_diff>